<commit_message>
docs and user management
</commit_message>
<xml_diff>
--- a/Docs/Progression/CE65-12 Progress Report 2565 ครั้งที่ 3.docx
+++ b/Docs/Progression/CE65-12 Progress Report 2565 ครั้งที่ 3.docx
@@ -4,7 +4,7 @@
   <w:body>
     <w:p>
       <w:pPr>
-        <w:pStyle w:val="Heading1"/>
+        <w:pStyle w:val="1"/>
         <w:rPr>
           <w:cs/>
         </w:rPr>
@@ -239,7 +239,7 @@
     </w:p>
     <w:p>
       <w:pPr>
-        <w:pStyle w:val="ListParagraph"/>
+        <w:pStyle w:val="a0"/>
         <w:numPr>
           <w:ilvl w:val="0"/>
           <w:numId w:val="1"/>
@@ -247,7 +247,7 @@
       </w:pPr>
       <w:r>
         <w:rPr>
-          <w:rStyle w:val="Heading2Char"/>
+          <w:rStyle w:val="20"/>
           <w:rFonts w:hint="cs"/>
           <w:cs/>
         </w:rPr>
@@ -255,14 +255,14 @@
       </w:r>
       <w:r>
         <w:rPr>
-          <w:rStyle w:val="Heading2Char"/>
+          <w:rStyle w:val="20"/>
           <w:rFonts w:hint="cs"/>
         </w:rPr>
         <w:t xml:space="preserve"> </w:t>
       </w:r>
       <w:r>
         <w:rPr>
-          <w:rStyle w:val="Heading2Char"/>
+          <w:rStyle w:val="20"/>
           <w:rFonts w:hint="cs"/>
           <w:cs/>
         </w:rPr>
@@ -292,7 +292,7 @@
     </w:p>
     <w:p>
       <w:pPr>
-        <w:pStyle w:val="Heading2"/>
+        <w:pStyle w:val="2"/>
       </w:pPr>
       <w:r>
         <w:rPr>
@@ -315,7 +315,13 @@
         <w:rPr>
           <w:u w:val="dotted"/>
         </w:rPr>
-        <w:t>23</w:t>
+        <w:t>2</w:t>
+      </w:r>
+      <w:r>
+        <w:rPr>
+          <w:u w:val="dotted"/>
+        </w:rPr>
+        <w:t>7</w:t>
       </w:r>
       <w:r>
         <w:rPr>
@@ -383,11 +389,9 @@
       </w:r>
       <w:r>
         <w:rPr>
-          <w:rFonts w:hint="cs"/>
           <w:u w:val="dotted"/>
-          <w:cs/>
-        </w:rPr>
-        <w:t>21</w:t>
+        </w:rPr>
+        <w:t>4</w:t>
       </w:r>
       <w:r>
         <w:rPr>
@@ -490,7 +494,7 @@
     </w:p>
     <w:p>
       <w:pPr>
-        <w:pStyle w:val="Heading2"/>
+        <w:pStyle w:val="2"/>
       </w:pPr>
       <w:r>
         <w:rPr>
@@ -513,7 +517,6 @@
         <w:ind w:left="426" w:firstLine="294"/>
         <w:jc w:val="both"/>
         <w:rPr>
-          <w:rFonts w:hint="cs"/>
           <w:cs/>
         </w:rPr>
       </w:pPr>
@@ -598,7 +601,7 @@
     </w:p>
     <w:p>
       <w:pPr>
-        <w:pStyle w:val="ListParagraph"/>
+        <w:pStyle w:val="a0"/>
         <w:numPr>
           <w:ilvl w:val="0"/>
           <w:numId w:val="7"/>
@@ -609,13 +612,18 @@
           <w:lang w:val="en-GB"/>
         </w:rPr>
       </w:pPr>
-      <w:r>
-        <w:t>Black White Image</w:t>
+      <w:proofErr w:type="gramStart"/>
+      <w:r>
+        <w:t>Black White</w:t>
+      </w:r>
+      <w:proofErr w:type="gramEnd"/>
+      <w:r>
+        <w:t xml:space="preserve"> Image</w:t>
       </w:r>
     </w:p>
     <w:p>
       <w:pPr>
-        <w:pStyle w:val="ListParagraph"/>
+        <w:pStyle w:val="a0"/>
         <w:numPr>
           <w:ilvl w:val="0"/>
           <w:numId w:val="7"/>
@@ -629,7 +637,7 @@
     </w:p>
     <w:p>
       <w:pPr>
-        <w:pStyle w:val="ListParagraph"/>
+        <w:pStyle w:val="a0"/>
         <w:numPr>
           <w:ilvl w:val="0"/>
           <w:numId w:val="7"/>
@@ -647,7 +655,6 @@
         <w:ind w:left="426" w:firstLine="283"/>
         <w:jc w:val="both"/>
         <w:rPr>
-          <w:rFonts w:hint="cs"/>
           <w:cs/>
         </w:rPr>
       </w:pPr>
@@ -971,7 +978,6 @@
         <w:spacing w:line="257" w:lineRule="auto"/>
         <w:jc w:val="center"/>
         <w:rPr>
-          <w:rFonts w:hint="cs"/>
           <w:cs/>
         </w:rPr>
       </w:pPr>
@@ -1249,17 +1255,390 @@
       </w:r>
     </w:p>
     <w:p>
-      <w:pPr>
-        <w:rPr>
-          <w:rFonts w:hint="cs"/>
-        </w:rPr>
-      </w:pPr>
+      <w:r>
+        <w:rPr>
+          <w:cs/>
+        </w:rPr>
+        <w:tab/>
+        <w:t xml:space="preserve">ในส่วนของการพัฒนา </w:t>
+      </w:r>
+      <w:r>
+        <w:t xml:space="preserve">web application </w:t>
+      </w:r>
+      <w:r>
+        <w:rPr>
+          <w:rFonts w:hint="cs"/>
+          <w:cs/>
+        </w:rPr>
+        <w:t>หลังจากครั้งก่อนที่</w:t>
+      </w:r>
+      <w:r>
+        <w:rPr>
+          <w:cs/>
+        </w:rPr>
+        <w:t>ผู้เรียน</w:t>
+      </w:r>
+      <w:r>
+        <w:rPr>
+          <w:rFonts w:hint="cs"/>
+          <w:cs/>
+        </w:rPr>
+        <w:t xml:space="preserve">ทำหน้า </w:t>
+      </w:r>
+      <w:r>
+        <w:t xml:space="preserve">login </w:t>
+      </w:r>
+      <w:r>
+        <w:rPr>
+          <w:rFonts w:hint="cs"/>
+          <w:cs/>
+        </w:rPr>
+        <w:t xml:space="preserve">และได้ทำการเชื่อมต่อ </w:t>
+      </w:r>
+      <w:r>
+        <w:t xml:space="preserve">API </w:t>
+      </w:r>
+      <w:r>
+        <w:rPr>
+          <w:rFonts w:hint="cs"/>
+          <w:cs/>
+        </w:rPr>
+        <w:t xml:space="preserve">ระหว่างส่วน </w:t>
+      </w:r>
+      <w:r>
+        <w:t xml:space="preserve">Front end </w:t>
+      </w:r>
+      <w:r>
+        <w:rPr>
+          <w:rFonts w:hint="cs"/>
+          <w:cs/>
+        </w:rPr>
+        <w:t xml:space="preserve">และ </w:t>
+      </w:r>
+      <w:r>
+        <w:t xml:space="preserve">Back end </w:t>
+      </w:r>
+      <w:r>
+        <w:rPr>
+          <w:rFonts w:hint="cs"/>
+          <w:cs/>
+        </w:rPr>
+        <w:t xml:space="preserve">แล้วได้ประสบปัญหาการเชื่อมต่อที่ล้าช้าและขาดความปลอดภัยไปในการส่ง </w:t>
+      </w:r>
+      <w:r>
+        <w:t xml:space="preserve">API </w:t>
+      </w:r>
+      <w:r>
+        <w:rPr>
+          <w:rFonts w:hint="cs"/>
+          <w:cs/>
+        </w:rPr>
+        <w:t>จึง</w:t>
+      </w:r>
+      <w:r>
+        <w:rPr>
+          <w:cs/>
+        </w:rPr>
+        <w:t>ได</w:t>
+      </w:r>
+      <w:r>
+        <w:rPr>
+          <w:rFonts w:hint="cs"/>
+          <w:cs/>
+        </w:rPr>
+        <w:t>้</w:t>
+      </w:r>
+      <w:r>
+        <w:rPr>
+          <w:rFonts w:hint="cs"/>
+          <w:cs/>
+        </w:rPr>
+        <w:t>ทำการ</w:t>
+      </w:r>
+      <w:r>
+        <w:rPr>
+          <w:rFonts w:hint="cs"/>
+          <w:cs/>
+        </w:rPr>
+        <w:t xml:space="preserve">ปรับปรุงรูปแบบการเชื่อมต่อโดยการใช้ </w:t>
+      </w:r>
+      <w:r>
+        <w:t xml:space="preserve">library </w:t>
+      </w:r>
+      <w:proofErr w:type="spellStart"/>
+      <w:r>
+        <w:t>Axios</w:t>
+      </w:r>
+      <w:proofErr w:type="spellEnd"/>
+      <w:r>
+        <w:t xml:space="preserve"> </w:t>
+      </w:r>
+      <w:r>
+        <w:rPr>
+          <w:rFonts w:hint="cs"/>
+          <w:cs/>
+        </w:rPr>
+        <w:t xml:space="preserve">มาเสริมเพื่อให้การเรียกใช้ </w:t>
+      </w:r>
+      <w:r>
+        <w:t xml:space="preserve">API </w:t>
+      </w:r>
+      <w:r>
+        <w:rPr>
+          <w:rFonts w:hint="cs"/>
+          <w:cs/>
+        </w:rPr>
+        <w:t>นั้นทำได้ง่าย</w:t>
+      </w:r>
+      <w:r>
+        <w:rPr>
+          <w:rFonts w:hint="cs"/>
+          <w:cs/>
+        </w:rPr>
+        <w:t xml:space="preserve"> และรวดเร็วมากกว่า  </w:t>
+      </w:r>
+      <w:r>
+        <w:rPr>
+          <w:rFonts w:hint="cs"/>
+          <w:cs/>
+        </w:rPr>
+        <w:t>แบบ</w:t>
+      </w:r>
+      <w:r>
+        <w:rPr>
+          <w:rFonts w:hint="cs"/>
+          <w:cs/>
+        </w:rPr>
+        <w:t>รูปแบบ</w:t>
+      </w:r>
+      <w:r>
+        <w:rPr>
+          <w:rFonts w:hint="cs"/>
+          <w:cs/>
+        </w:rPr>
+        <w:t xml:space="preserve">เดิมที่เป็นคำสั่งแบบ </w:t>
+      </w:r>
+      <w:r>
+        <w:t>Fetch</w:t>
+      </w:r>
+      <w:r>
+        <w:rPr>
+          <w:rFonts w:hint="cs"/>
+          <w:cs/>
+        </w:rPr>
+        <w:t xml:space="preserve"> </w:t>
+      </w:r>
+      <w:r>
+        <w:rPr>
+          <w:rFonts w:hint="cs"/>
+          <w:cs/>
+        </w:rPr>
+        <w:t>และ</w:t>
+      </w:r>
+      <w:r>
+        <w:rPr>
+          <w:rFonts w:hint="cs"/>
+          <w:cs/>
+        </w:rPr>
+        <w:t xml:space="preserve"> </w:t>
+      </w:r>
+      <w:r>
+        <w:rPr>
+          <w:rFonts w:hint="cs"/>
+          <w:cs/>
+        </w:rPr>
+        <w:t xml:space="preserve">นำมาปรับปรุงในส่วนการทำงานของหน้า </w:t>
+      </w:r>
+      <w:r>
+        <w:t xml:space="preserve">Login </w:t>
+      </w:r>
+      <w:r>
+        <w:rPr>
+          <w:rFonts w:hint="cs"/>
+          <w:cs/>
+        </w:rPr>
+        <w:t xml:space="preserve">และ </w:t>
+      </w:r>
+      <w:r>
+        <w:t xml:space="preserve">Register </w:t>
+      </w:r>
+      <w:r>
+        <w:rPr>
+          <w:rFonts w:hint="cs"/>
+          <w:cs/>
+        </w:rPr>
+        <w:t xml:space="preserve">เพื่อให้การส่งข้อมูลกันระหว่างส่วน </w:t>
+      </w:r>
+      <w:r>
+        <w:t xml:space="preserve">Front end </w:t>
+      </w:r>
+      <w:r>
+        <w:rPr>
+          <w:cs/>
+        </w:rPr>
+        <w:t xml:space="preserve">และ </w:t>
+      </w:r>
+      <w:r>
+        <w:t xml:space="preserve">Back end </w:t>
+      </w:r>
+      <w:r>
+        <w:rPr>
+          <w:rFonts w:hint="cs"/>
+          <w:cs/>
+        </w:rPr>
+        <w:t xml:space="preserve">นั้นทำได้เร็วขึ้นและการดึงข้อมูลมาใช้ทำได้ง่ายขั้น </w:t>
+      </w:r>
+      <w:r>
+        <w:rPr>
+          <w:rFonts w:hint="cs"/>
+          <w:cs/>
+        </w:rPr>
+        <w:t>รวมไปถึง</w:t>
+      </w:r>
+      <w:r>
+        <w:rPr>
+          <w:rFonts w:hint="cs"/>
+          <w:cs/>
+        </w:rPr>
+        <w:t xml:space="preserve"> ได้ปรับปรุง </w:t>
+      </w:r>
+      <w:r>
+        <w:t xml:space="preserve">security </w:t>
+      </w:r>
+      <w:r>
+        <w:rPr>
+          <w:rFonts w:hint="cs"/>
+          <w:cs/>
+        </w:rPr>
+        <w:t xml:space="preserve">ของการ </w:t>
+      </w:r>
+      <w:r>
+        <w:t xml:space="preserve">Login </w:t>
+      </w:r>
+      <w:r>
+        <w:rPr>
+          <w:rFonts w:hint="cs"/>
+          <w:cs/>
+        </w:rPr>
+        <w:t xml:space="preserve">โดยการนำ </w:t>
+      </w:r>
+      <w:r>
+        <w:t>JWT</w:t>
+      </w:r>
+      <w:r>
+        <w:rPr>
+          <w:rFonts w:hint="cs"/>
+          <w:cs/>
+        </w:rPr>
+        <w:t>(</w:t>
+      </w:r>
+      <w:r>
+        <w:t>JSON Web Token</w:t>
+      </w:r>
+      <w:r>
+        <w:rPr>
+          <w:rFonts w:hint="cs"/>
+          <w:cs/>
+        </w:rPr>
+        <w:t xml:space="preserve">) เข้ามาใช้เพื่อให้ </w:t>
+      </w:r>
+      <w:r>
+        <w:t xml:space="preserve">web application </w:t>
+      </w:r>
+      <w:r>
+        <w:rPr>
+          <w:rFonts w:hint="cs"/>
+          <w:cs/>
+        </w:rPr>
+        <w:t xml:space="preserve">มีความปลอดภัยมากขึ้นกว่าเดิม </w:t>
+      </w:r>
     </w:p>
     <w:p>
       <w:pPr>
-        <w:ind w:firstLine="720"/>
-        <w:rPr>
-          <w:rFonts w:hint="cs"/>
+        <w:ind w:firstLine="360"/>
+      </w:pPr>
+      <w:r>
+        <w:rPr>
+          <w:rFonts w:hint="cs"/>
+          <w:cs/>
+        </w:rPr>
+        <w:t xml:space="preserve">ได้พัฒนาปรับปรุงในส่วนของการทำ </w:t>
+      </w:r>
+      <w:r>
+        <w:t xml:space="preserve">User management </w:t>
+      </w:r>
+      <w:r>
+        <w:rPr>
+          <w:rFonts w:hint="cs"/>
+          <w:cs/>
+        </w:rPr>
+        <w:t xml:space="preserve">เช่น การเปลี่ยนข้อมูลส่วนตัวของ </w:t>
+      </w:r>
+      <w:r>
+        <w:t xml:space="preserve">User </w:t>
+      </w:r>
+      <w:r>
+        <w:rPr>
+          <w:rFonts w:hint="cs"/>
+          <w:cs/>
+        </w:rPr>
+        <w:t xml:space="preserve">เองและ การเปลี่ยนรหัสผ่าน เพื่อให้การเปลี่ยนข้อมูลเป็นไปได้อย่างราบลื่นและรวดเร็ว และก็ได้ นำ </w:t>
+      </w:r>
+      <w:r>
+        <w:t xml:space="preserve">CSS </w:t>
+      </w:r>
+      <w:r>
+        <w:rPr>
+          <w:rFonts w:hint="cs"/>
+          <w:cs/>
+        </w:rPr>
+        <w:t>มาทำการตกแต่งเพิ่มเติมในแต่ละส่วนเพื่อให้มีความ</w:t>
+      </w:r>
+      <w:r>
+        <w:rPr>
+          <w:rFonts w:hint="cs"/>
+          <w:cs/>
+        </w:rPr>
+        <w:lastRenderedPageBreak/>
+        <w:t xml:space="preserve">สวยงามมากขึ้น รวมไปถึงการแปลงหน้า </w:t>
+      </w:r>
+      <w:r>
+        <w:t xml:space="preserve">web application </w:t>
+      </w:r>
+      <w:r>
+        <w:rPr>
+          <w:rFonts w:hint="cs"/>
+          <w:cs/>
+        </w:rPr>
+        <w:t xml:space="preserve">บางส่วนให้เป็น </w:t>
+      </w:r>
+      <w:r>
+        <w:t>R</w:t>
+      </w:r>
+      <w:r>
+        <w:t>esponsive</w:t>
+      </w:r>
+      <w:r>
+        <w:t xml:space="preserve"> </w:t>
+      </w:r>
+      <w:r>
+        <w:rPr>
+          <w:rFonts w:hint="cs"/>
+          <w:cs/>
+        </w:rPr>
+        <w:t>เพื่อให้รองรับการใช้งานในหลากหลายอุปกรณ์แสดงผล</w:t>
+      </w:r>
+      <w:r>
+        <w:rPr>
+          <w:rFonts w:hint="cs"/>
+          <w:cs/>
+        </w:rPr>
+        <w:t xml:space="preserve"> </w:t>
+      </w:r>
+    </w:p>
+    <w:p>
+      <w:pPr>
+        <w:rPr>
           <w:sz w:val="16"/>
           <w:szCs w:val="16"/>
         </w:rPr>
@@ -1267,7 +1646,7 @@
     </w:p>
     <w:p>
       <w:pPr>
-        <w:pStyle w:val="Heading2"/>
+        <w:pStyle w:val="2"/>
       </w:pPr>
       <w:r>
         <w:rPr>
@@ -1295,10 +1674,6 @@
       <w:pPr>
         <w:ind w:left="426" w:firstLine="283"/>
         <w:jc w:val="both"/>
-        <w:rPr>
-          <w:rFonts w:hint="cs"/>
-          <w:cs/>
-        </w:rPr>
       </w:pPr>
       <w:r>
         <w:rPr>
@@ -1343,6 +1718,112 @@
     </w:p>
     <w:p>
       <w:pPr>
+        <w:ind w:left="426" w:firstLine="283"/>
+        <w:jc w:val="both"/>
+      </w:pPr>
+      <w:r>
+        <w:rPr>
+          <w:rFonts w:hint="cs"/>
+          <w:cs/>
+        </w:rPr>
+        <w:t xml:space="preserve">ปัญหาที่พบในการพัฒนาของส่วนของ  </w:t>
+      </w:r>
+      <w:r>
+        <w:t xml:space="preserve">Web application </w:t>
+      </w:r>
+      <w:r>
+        <w:rPr>
+          <w:rFonts w:hint="cs"/>
+          <w:cs/>
+        </w:rPr>
+        <w:t xml:space="preserve">คือเรื่องของ </w:t>
+      </w:r>
+      <w:r>
+        <w:t xml:space="preserve">Version </w:t>
+      </w:r>
+      <w:r>
+        <w:rPr>
+          <w:rFonts w:hint="cs"/>
+          <w:cs/>
+        </w:rPr>
+        <w:t>ของส่วนเสริม</w:t>
+      </w:r>
+      <w:r>
+        <w:t xml:space="preserve"> (library) </w:t>
+      </w:r>
+      <w:r>
+        <w:rPr>
+          <w:rFonts w:hint="cs"/>
+          <w:cs/>
+        </w:rPr>
+        <w:t xml:space="preserve">ต่าง ๆ ที่บาง </w:t>
+      </w:r>
+      <w:r>
+        <w:t xml:space="preserve">version </w:t>
+      </w:r>
+      <w:r>
+        <w:rPr>
+          <w:rFonts w:hint="cs"/>
+          <w:cs/>
+        </w:rPr>
+        <w:t xml:space="preserve">มี </w:t>
+      </w:r>
+      <w:r>
+        <w:t xml:space="preserve">function </w:t>
+      </w:r>
+      <w:r>
+        <w:rPr>
+          <w:rFonts w:hint="cs"/>
+          <w:cs/>
+        </w:rPr>
+        <w:t>การทำงานที่ต้องการแต่ถ้าหากติดตั้งเข้าไปแล้วก็จะทำให้ไม่สามารถใช้ ส่วนเสริม</w:t>
+      </w:r>
+      <w:r>
+        <w:t xml:space="preserve"> </w:t>
+      </w:r>
+      <w:r>
+        <w:t xml:space="preserve">(library) </w:t>
+      </w:r>
+      <w:r>
+        <w:rPr>
+          <w:rFonts w:hint="cs"/>
+          <w:cs/>
+        </w:rPr>
+        <w:t xml:space="preserve">อื่น ๆ ได้จึงต้องมีการศึกษาเพิ่มเติมในส่วนเสริม </w:t>
+      </w:r>
+      <w:r>
+        <w:t>(library)</w:t>
+      </w:r>
+      <w:r>
+        <w:rPr>
+          <w:rFonts w:hint="cs"/>
+          <w:cs/>
+        </w:rPr>
+        <w:t xml:space="preserve"> แต่ละตัวเพิ่มเติม และ ปรับเปลี่ยนไปใช้ส่วนเสริม </w:t>
+      </w:r>
+      <w:r>
+        <w:t>(library)</w:t>
+      </w:r>
+      <w:r>
+        <w:rPr>
+          <w:rFonts w:hint="cs"/>
+          <w:cs/>
+        </w:rPr>
+        <w:t xml:space="preserve"> ที่สามารถทำงานได้ใกล้เคียงกันเพื่อ ให้รูปแบบการทำงานของ </w:t>
+      </w:r>
+      <w:r>
+        <w:t xml:space="preserve">Web application </w:t>
+      </w:r>
+      <w:r>
+        <w:rPr>
+          <w:rFonts w:hint="cs"/>
+          <w:cs/>
+        </w:rPr>
+        <w:t>นั้นใกล้เคียงกับรูปแบบเดิมตามที่ออกแบบไว้ที่สุด</w:t>
+      </w:r>
+    </w:p>
+    <w:p>
+      <w:pPr>
         <w:spacing w:after="0"/>
         <w:rPr>
           <w:sz w:val="16"/>
@@ -1352,7 +1833,7 @@
     </w:p>
     <w:p>
       <w:pPr>
-        <w:pStyle w:val="Heading2"/>
+        <w:pStyle w:val="2"/>
       </w:pPr>
       <w:r>
         <w:rPr>
@@ -1371,7 +1852,6 @@
           <w:rFonts w:hint="cs"/>
           <w:cs/>
         </w:rPr>
-        <w:lastRenderedPageBreak/>
         <w:t>สิ่งที่จะดำเนินการต่อไปคือ</w:t>
       </w:r>
       <w:r>
@@ -1384,7 +1864,7 @@
     </w:p>
     <w:p>
       <w:pPr>
-        <w:pStyle w:val="ListParagraph"/>
+        <w:pStyle w:val="a0"/>
         <w:numPr>
           <w:ilvl w:val="0"/>
           <w:numId w:val="2"/>
@@ -1414,7 +1894,7 @@
     </w:p>
     <w:p>
       <w:pPr>
-        <w:pStyle w:val="ListParagraph"/>
+        <w:pStyle w:val="a0"/>
         <w:numPr>
           <w:ilvl w:val="0"/>
           <w:numId w:val="2"/>
@@ -1444,7 +1924,7 @@
     </w:p>
     <w:p>
       <w:pPr>
-        <w:pStyle w:val="ListParagraph"/>
+        <w:pStyle w:val="a0"/>
         <w:numPr>
           <w:ilvl w:val="0"/>
           <w:numId w:val="2"/>
@@ -1453,6 +1933,93 @@
       </w:pPr>
       <w:r>
         <w:t xml:space="preserve"> </w:t>
+      </w:r>
+      <w:r>
+        <w:rPr>
+          <w:rFonts w:hint="cs"/>
+          <w:cs/>
+        </w:rPr>
+        <w:t xml:space="preserve">พัฒนาในส่วน </w:t>
+      </w:r>
+      <w:r>
+        <w:t xml:space="preserve">Web application </w:t>
+      </w:r>
+      <w:r>
+        <w:rPr>
+          <w:rFonts w:hint="cs"/>
+          <w:cs/>
+        </w:rPr>
+        <w:t xml:space="preserve">ที่เป็นหน้า </w:t>
+      </w:r>
+      <w:r>
+        <w:t xml:space="preserve">Drive </w:t>
+      </w:r>
+      <w:r>
+        <w:rPr>
+          <w:rFonts w:hint="cs"/>
+          <w:cs/>
+        </w:rPr>
+        <w:t xml:space="preserve">หรือการเก็บไฟล์รูปของผู้ใช้ เพื่อที่จะได้นำไปใช้กับส่วนการทำงานของ </w:t>
+      </w:r>
+      <w:r>
+        <w:rPr>
+          <w:rFonts w:hint="cs"/>
+          <w:cs/>
+        </w:rPr>
+        <w:t>แอพพลิเคชั่น</w:t>
+      </w:r>
+      <w:r>
+        <w:t xml:space="preserve"> Image Processing</w:t>
+      </w:r>
+      <w:r>
+        <w:t xml:space="preserve"> </w:t>
+      </w:r>
+    </w:p>
+    <w:p>
+      <w:pPr>
+        <w:pStyle w:val="a0"/>
+        <w:numPr>
+          <w:ilvl w:val="0"/>
+          <w:numId w:val="2"/>
+        </w:numPr>
+        <w:ind w:left="709" w:firstLine="284"/>
+      </w:pPr>
+      <w:r>
+        <w:rPr>
+          <w:rFonts w:hint="cs"/>
+          <w:cs/>
+        </w:rPr>
+        <w:t xml:space="preserve">ปรับปรุงการวางแผนในการพัฒนาหน้า </w:t>
+      </w:r>
+      <w:r>
+        <w:t xml:space="preserve">Feed </w:t>
+      </w:r>
+      <w:r>
+        <w:rPr>
+          <w:rFonts w:hint="cs"/>
+          <w:cs/>
+        </w:rPr>
+        <w:t xml:space="preserve">ไปไว้หลังการพัฒนาหน้า </w:t>
+      </w:r>
+      <w:r>
+        <w:t xml:space="preserve">Drive </w:t>
+      </w:r>
+      <w:r>
+        <w:rPr>
+          <w:rFonts w:hint="cs"/>
+          <w:cs/>
+        </w:rPr>
+        <w:t xml:space="preserve">เพื่อให้นำระบบการ </w:t>
+      </w:r>
+      <w:r>
+        <w:t xml:space="preserve">Upload </w:t>
+      </w:r>
+      <w:r>
+        <w:rPr>
+          <w:rFonts w:hint="cs"/>
+          <w:cs/>
+        </w:rPr>
+        <w:t>รูปภาพมาใช้ร่วมกัน</w:t>
       </w:r>
     </w:p>
     <w:sectPr>
@@ -1514,7 +2081,7 @@
     <w:sdtContent>
       <w:p>
         <w:pPr>
-          <w:pStyle w:val="Footer"/>
+          <w:pStyle w:val="a6"/>
           <w:rPr>
             <w:sz w:val="24"/>
             <w:szCs w:val="24"/>
@@ -1707,7 +2274,7 @@
 <w:hdr xmlns:wpc="http://schemas.microsoft.com/office/word/2010/wordprocessingCanvas" xmlns:cx="http://schemas.microsoft.com/office/drawing/2014/chartex" xmlns:cx1="http://schemas.microsoft.com/office/drawing/2015/9/8/chartex" xmlns:cx2="http://schemas.microsoft.com/office/drawing/2015/10/21/chartex" xmlns:cx3="http://schemas.microsoft.com/office/drawing/2016/5/9/chartex" xmlns:cx4="http://schemas.microsoft.com/office/drawing/2016/5/10/chartex" xmlns:cx5="http://schemas.microsoft.com/office/drawing/2016/5/11/chartex" xmlns:cx6="http://schemas.microsoft.com/office/drawing/2016/5/12/chartex" xmlns:cx7="http://schemas.microsoft.com/office/drawing/2016/5/13/chartex" xmlns:cx8="http://schemas.microsoft.com/office/drawing/2016/5/14/chartex" xmlns:mc="http://schemas.openxmlformats.org/markup-compatibility/2006" xmlns:aink="http://schemas.microsoft.com/office/drawing/2016/ink" xmlns:am3d="http://schemas.microsoft.com/office/drawing/2017/model3d" xmlns:o="urn:schemas-microsoft-com:office:office" xmlns:oel="http://schemas.microsoft.com/office/2019/extlst" xmlns:r="http://schemas.openxmlformats.org/officeDocument/2006/relationships" xmlns:m="http://schemas.openxmlformats.org/officeDocument/2006/math" xmlns:v="urn:schemas-microsoft-com:vml" xmlns:wp14="http://schemas.microsoft.com/office/word/2010/wordprocessingDrawing" xmlns:wp="http://schemas.openxmlformats.org/drawingml/2006/wordprocessingDrawing" xmlns:w10="urn:schemas-microsoft-com:office:word" xmlns:w="http://schemas.openxmlformats.org/wordprocessingml/2006/main" xmlns:w14="http://schemas.microsoft.com/office/word/2010/wordml" xmlns:w15="http://schemas.microsoft.com/office/word/2012/wordml" xmlns:w16cex="http://schemas.microsoft.com/office/word/2018/wordml/cex" xmlns:w16cid="http://schemas.microsoft.com/office/word/2016/wordml/cid" xmlns:w16="http://schemas.microsoft.com/office/word/2018/wordml" xmlns:w16sdtdh="http://schemas.microsoft.com/office/word/2020/wordml/sdtdatahash" xmlns:w16se="http://schemas.microsoft.com/office/word/2015/wordml/symex" xmlns:wpg="http://schemas.microsoft.com/office/word/2010/wordprocessingGroup" xmlns:wpi="http://schemas.microsoft.com/office/word/2010/wordprocessingInk" xmlns:wne="http://schemas.microsoft.com/office/word/2006/wordml" xmlns:wps="http://schemas.microsoft.com/office/word/2010/wordprocessingShape" mc:Ignorable="w14 w15 w16se w16cid w16 w16cex w16sdtdh wp14">
   <w:p>
     <w:pPr>
-      <w:pStyle w:val="Footer"/>
+      <w:pStyle w:val="a6"/>
     </w:pPr>
     <w:r>
       <w:rPr>
@@ -2405,7 +2972,7 @@
     <w:lvl w:ilvl="0">
       <w:start w:val="1"/>
       <w:numFmt w:val="decimal"/>
-      <w:pStyle w:val="Heading2"/>
+      <w:pStyle w:val="2"/>
       <w:lvlText w:val="%1."/>
       <w:lvlJc w:val="left"/>
       <w:pPr>
@@ -3174,7 +3741,7 @@
     <w:lsdException w:name="Unresolved Mention" w:semiHidden="1" w:unhideWhenUsed="1"/>
     <w:lsdException w:name="Smart Link" w:semiHidden="1" w:unhideWhenUsed="1"/>
   </w:latentStyles>
-  <w:style w:type="paragraph" w:default="1" w:styleId="Normal">
+  <w:style w:type="paragraph" w:default="1" w:styleId="a">
     <w:name w:val="Normal"/>
     <w:qFormat/>
     <w:rsid w:val="004124B4"/>
@@ -3183,11 +3750,11 @@
       <w:sz w:val="28"/>
     </w:rPr>
   </w:style>
-  <w:style w:type="paragraph" w:styleId="Heading1">
+  <w:style w:type="paragraph" w:styleId="1">
     <w:name w:val="heading 1"/>
-    <w:basedOn w:val="Normal"/>
-    <w:next w:val="Normal"/>
-    <w:link w:val="Heading1Char"/>
+    <w:basedOn w:val="a"/>
+    <w:next w:val="a"/>
+    <w:link w:val="10"/>
     <w:uiPriority w:val="9"/>
     <w:qFormat/>
     <w:rsid w:val="001D0267"/>
@@ -3202,11 +3769,11 @@
       <w:szCs w:val="32"/>
     </w:rPr>
   </w:style>
-  <w:style w:type="paragraph" w:styleId="Heading2">
+  <w:style w:type="paragraph" w:styleId="2">
     <w:name w:val="heading 2"/>
-    <w:basedOn w:val="ListParagraph"/>
-    <w:next w:val="Normal"/>
-    <w:link w:val="Heading2Char"/>
+    <w:basedOn w:val="a0"/>
+    <w:next w:val="a"/>
+    <w:link w:val="20"/>
     <w:uiPriority w:val="9"/>
     <w:unhideWhenUsed/>
     <w:qFormat/>
@@ -3218,11 +3785,11 @@
       <w:outlineLvl w:val="1"/>
     </w:pPr>
   </w:style>
-  <w:style w:type="paragraph" w:styleId="Heading3">
+  <w:style w:type="paragraph" w:styleId="3">
     <w:name w:val="heading 3"/>
-    <w:basedOn w:val="Normal"/>
-    <w:next w:val="Normal"/>
-    <w:link w:val="Heading3Char"/>
+    <w:basedOn w:val="a"/>
+    <w:next w:val="a"/>
+    <w:link w:val="30"/>
     <w:uiPriority w:val="9"/>
     <w:semiHidden/>
     <w:unhideWhenUsed/>
@@ -3241,13 +3808,13 @@
       <w:szCs w:val="30"/>
     </w:rPr>
   </w:style>
-  <w:style w:type="character" w:default="1" w:styleId="DefaultParagraphFont">
+  <w:style w:type="character" w:default="1" w:styleId="a1">
     <w:name w:val="Default Paragraph Font"/>
     <w:uiPriority w:val="1"/>
     <w:semiHidden/>
     <w:unhideWhenUsed/>
   </w:style>
-  <w:style w:type="table" w:default="1" w:styleId="TableNormal">
+  <w:style w:type="table" w:default="1" w:styleId="a2">
     <w:name w:val="Normal Table"/>
     <w:uiPriority w:val="99"/>
     <w:semiHidden/>
@@ -3262,15 +3829,15 @@
       </w:tblCellMar>
     </w:tblPr>
   </w:style>
-  <w:style w:type="numbering" w:default="1" w:styleId="NoList">
+  <w:style w:type="numbering" w:default="1" w:styleId="a3">
     <w:name w:val="No List"/>
     <w:uiPriority w:val="99"/>
     <w:semiHidden/>
     <w:unhideWhenUsed/>
   </w:style>
-  <w:style w:type="paragraph" w:styleId="ListParagraph">
+  <w:style w:type="paragraph" w:styleId="a0">
     <w:name w:val="List Paragraph"/>
-    <w:basedOn w:val="Normal"/>
+    <w:basedOn w:val="a"/>
     <w:uiPriority w:val="34"/>
     <w:qFormat/>
     <w:rsid w:val="000309C1"/>
@@ -3279,10 +3846,10 @@
       <w:contextualSpacing/>
     </w:pPr>
   </w:style>
-  <w:style w:type="paragraph" w:styleId="Header">
+  <w:style w:type="paragraph" w:styleId="a4">
     <w:name w:val="header"/>
-    <w:basedOn w:val="Normal"/>
-    <w:link w:val="HeaderChar"/>
+    <w:basedOn w:val="a"/>
+    <w:link w:val="a5"/>
     <w:uiPriority w:val="99"/>
     <w:unhideWhenUsed/>
     <w:rsid w:val="00455A20"/>
@@ -3294,17 +3861,17 @@
       <w:spacing w:after="0" w:line="240" w:lineRule="auto"/>
     </w:pPr>
   </w:style>
-  <w:style w:type="character" w:customStyle="1" w:styleId="HeaderChar">
-    <w:name w:val="Header Char"/>
-    <w:basedOn w:val="DefaultParagraphFont"/>
-    <w:link w:val="Header"/>
+  <w:style w:type="character" w:customStyle="1" w:styleId="a5">
+    <w:name w:val="หัวกระดาษ อักขระ"/>
+    <w:basedOn w:val="a1"/>
+    <w:link w:val="a4"/>
     <w:uiPriority w:val="99"/>
     <w:rsid w:val="00455A20"/>
   </w:style>
-  <w:style w:type="paragraph" w:styleId="Footer">
+  <w:style w:type="paragraph" w:styleId="a6">
     <w:name w:val="footer"/>
-    <w:basedOn w:val="Normal"/>
-    <w:link w:val="FooterChar"/>
+    <w:basedOn w:val="a"/>
+    <w:link w:val="a7"/>
     <w:uiPriority w:val="99"/>
     <w:unhideWhenUsed/>
     <w:rsid w:val="00455A20"/>
@@ -3316,16 +3883,16 @@
       <w:spacing w:after="0" w:line="240" w:lineRule="auto"/>
     </w:pPr>
   </w:style>
-  <w:style w:type="character" w:customStyle="1" w:styleId="FooterChar">
-    <w:name w:val="Footer Char"/>
-    <w:basedOn w:val="DefaultParagraphFont"/>
-    <w:link w:val="Footer"/>
+  <w:style w:type="character" w:customStyle="1" w:styleId="a7">
+    <w:name w:val="ท้ายกระดาษ อักขระ"/>
+    <w:basedOn w:val="a1"/>
+    <w:link w:val="a6"/>
     <w:uiPriority w:val="99"/>
     <w:rsid w:val="00455A20"/>
   </w:style>
-  <w:style w:type="character" w:styleId="PlaceholderText">
+  <w:style w:type="character" w:styleId="a8">
     <w:name w:val="Placeholder Text"/>
-    <w:basedOn w:val="DefaultParagraphFont"/>
+    <w:basedOn w:val="a1"/>
     <w:uiPriority w:val="99"/>
     <w:semiHidden/>
     <w:rsid w:val="005F4643"/>
@@ -3333,10 +3900,10 @@
       <w:color w:val="808080"/>
     </w:rPr>
   </w:style>
-  <w:style w:type="character" w:customStyle="1" w:styleId="Heading1Char">
-    <w:name w:val="Heading 1 Char"/>
-    <w:basedOn w:val="DefaultParagraphFont"/>
-    <w:link w:val="Heading1"/>
+  <w:style w:type="character" w:customStyle="1" w:styleId="10">
+    <w:name w:val="หัวเรื่อง 1 อักขระ"/>
+    <w:basedOn w:val="a1"/>
+    <w:link w:val="1"/>
     <w:uiPriority w:val="9"/>
     <w:rsid w:val="001D0267"/>
     <w:rPr>
@@ -3347,10 +3914,10 @@
       <w:szCs w:val="32"/>
     </w:rPr>
   </w:style>
-  <w:style w:type="character" w:customStyle="1" w:styleId="Heading2Char">
-    <w:name w:val="Heading 2 Char"/>
-    <w:basedOn w:val="DefaultParagraphFont"/>
-    <w:link w:val="Heading2"/>
+  <w:style w:type="character" w:customStyle="1" w:styleId="20">
+    <w:name w:val="หัวเรื่อง 2 อักขระ"/>
+    <w:basedOn w:val="a1"/>
+    <w:link w:val="2"/>
     <w:uiPriority w:val="9"/>
     <w:rsid w:val="001D0267"/>
     <w:rPr>
@@ -3358,10 +3925,10 @@
       <w:sz w:val="28"/>
     </w:rPr>
   </w:style>
-  <w:style w:type="character" w:customStyle="1" w:styleId="Heading3Char">
-    <w:name w:val="Heading 3 Char"/>
-    <w:basedOn w:val="DefaultParagraphFont"/>
-    <w:link w:val="Heading3"/>
+  <w:style w:type="character" w:customStyle="1" w:styleId="30">
+    <w:name w:val="หัวเรื่อง 3 อักขระ"/>
+    <w:basedOn w:val="a1"/>
+    <w:link w:val="3"/>
     <w:uiPriority w:val="9"/>
     <w:semiHidden/>
     <w:rsid w:val="000F6B96"/>
@@ -3400,7 +3967,7 @@
           </w:pPr>
           <w:r>
             <w:rPr>
-              <w:rStyle w:val="PlaceholderText"/>
+              <w:rStyle w:val="a3"/>
             </w:rPr>
             <w:t>Choose an item.</w:t>
           </w:r>
@@ -3429,7 +3996,7 @@
           </w:pPr>
           <w:r>
             <w:rPr>
-              <w:rStyle w:val="PlaceholderText"/>
+              <w:rStyle w:val="a3"/>
             </w:rPr>
             <w:t>Click or tap to enter a date.</w:t>
           </w:r>
@@ -3458,7 +4025,7 @@
           </w:pPr>
           <w:r>
             <w:rPr>
-              <w:rStyle w:val="PlaceholderText"/>
+              <w:rStyle w:val="a3"/>
             </w:rPr>
             <w:t>Choose an item.</w:t>
           </w:r>
@@ -3500,9 +4067,8 @@
     <w:sig w:usb0="00000000" w:usb1="10000000" w:usb2="00000000" w:usb3="00000000" w:csb0="80000000" w:csb1="00000000"/>
   </w:font>
   <w:font w:name="Angsana New">
-    <w:altName w:val="Angsana New"/>
     <w:panose1 w:val="02020603050405020304"/>
-    <w:charset w:val="DE"/>
+    <w:charset w:val="00"/>
     <w:family w:val="roman"/>
     <w:pitch w:val="variable"/>
     <w:sig w:usb0="81000003" w:usb1="00000000" w:usb2="00000000" w:usb3="00000000" w:csb0="00010001" w:csb1="00000000"/>
@@ -3516,7 +4082,7 @@
   </w:font>
   <w:font w:name="Cordia New">
     <w:panose1 w:val="020B0304020202020204"/>
-    <w:charset w:val="DE"/>
+    <w:charset w:val="00"/>
     <w:family w:val="swiss"/>
     <w:pitch w:val="variable"/>
     <w:sig w:usb0="81000003" w:usb1="00000000" w:usb2="00000000" w:usb3="00000000" w:csb0="00010001" w:csb1="00000000"/>
@@ -3556,8 +4122,10 @@
   <w:rsids>
     <w:rsidRoot w:val="0006196B"/>
     <w:rsid w:val="0006196B"/>
+    <w:rsid w:val="001D6FE6"/>
     <w:rsid w:val="002466D2"/>
     <w:rsid w:val="002C4C6A"/>
+    <w:rsid w:val="003176B9"/>
     <w:rsid w:val="003F4204"/>
     <w:rsid w:val="004049AD"/>
     <w:rsid w:val="004A0BD8"/>
@@ -3566,6 +4134,7 @@
     <w:rsid w:val="00600983"/>
     <w:rsid w:val="006629E2"/>
     <w:rsid w:val="00765515"/>
+    <w:rsid w:val="00793F6D"/>
     <w:rsid w:val="009633F9"/>
     <w:rsid w:val="009B6C23"/>
     <w:rsid w:val="00B91E4C"/>
@@ -3997,17 +4566,17 @@
     <w:lsdException w:name="Unresolved Mention" w:semiHidden="1" w:unhideWhenUsed="1"/>
     <w:lsdException w:name="Smart Link" w:semiHidden="1" w:unhideWhenUsed="1"/>
   </w:latentStyles>
-  <w:style w:type="paragraph" w:default="1" w:styleId="Normal">
+  <w:style w:type="paragraph" w:default="1" w:styleId="a">
     <w:name w:val="Normal"/>
     <w:qFormat/>
   </w:style>
-  <w:style w:type="character" w:default="1" w:styleId="DefaultParagraphFont">
+  <w:style w:type="character" w:default="1" w:styleId="a0">
     <w:name w:val="Default Paragraph Font"/>
     <w:uiPriority w:val="1"/>
     <w:semiHidden/>
     <w:unhideWhenUsed/>
   </w:style>
-  <w:style w:type="table" w:default="1" w:styleId="TableNormal">
+  <w:style w:type="table" w:default="1" w:styleId="a1">
     <w:name w:val="Normal Table"/>
     <w:uiPriority w:val="99"/>
     <w:semiHidden/>
@@ -4022,15 +4591,15 @@
       </w:tblCellMar>
     </w:tblPr>
   </w:style>
-  <w:style w:type="numbering" w:default="1" w:styleId="NoList">
+  <w:style w:type="numbering" w:default="1" w:styleId="a2">
     <w:name w:val="No List"/>
     <w:uiPriority w:val="99"/>
     <w:semiHidden/>
     <w:unhideWhenUsed/>
   </w:style>
-  <w:style w:type="character" w:styleId="PlaceholderText">
+  <w:style w:type="character" w:styleId="a3">
     <w:name w:val="Placeholder Text"/>
-    <w:basedOn w:val="DefaultParagraphFont"/>
+    <w:basedOn w:val="a0"/>
     <w:uiPriority w:val="99"/>
     <w:semiHidden/>
     <w:rsid w:val="009633F9"/>
@@ -4371,18 +4940,18 @@
 </file>
 
 <file path=customXml/item1.xml><?xml version="1.0" encoding="utf-8"?>
+<p:properties xmlns:p="http://schemas.microsoft.com/office/2006/metadata/properties" xmlns:xsi="http://www.w3.org/2001/XMLSchema-instance" xmlns:pc="http://schemas.microsoft.com/office/infopath/2007/PartnerControls">
+  <documentManagement/>
+</p:properties>
+</file>
+
+<file path=customXml/item2.xml><?xml version="1.0" encoding="utf-8"?>
 <?mso-contentType ?>
 <FormTemplates xmlns="http://schemas.microsoft.com/sharepoint/v3/contenttype/forms">
   <Display>DocumentLibraryForm</Display>
   <Edit>DocumentLibraryForm</Edit>
   <New>DocumentLibraryForm</New>
 </FormTemplates>
-</file>
-
-<file path=customXml/item2.xml><?xml version="1.0" encoding="utf-8"?>
-<p:properties xmlns:p="http://schemas.microsoft.com/office/2006/metadata/properties" xmlns:xsi="http://www.w3.org/2001/XMLSchema-instance" xmlns:pc="http://schemas.microsoft.com/office/infopath/2007/PartnerControls">
-  <documentManagement/>
-</p:properties>
 </file>
 
 <file path=customXml/item3.xml><?xml version="1.0" encoding="utf-8"?>
@@ -4589,18 +5158,18 @@
 </file>
 
 <file path=customXml/itemProps1.xml><?xml version="1.0" encoding="utf-8"?>
-<ds:datastoreItem xmlns:ds="http://schemas.openxmlformats.org/officeDocument/2006/customXml" ds:itemID="{EE20C0BC-7DE5-4F7A-8B77-34EDCADDBDDF}">
+<ds:datastoreItem xmlns:ds="http://schemas.openxmlformats.org/officeDocument/2006/customXml" ds:itemID="{CF6C7B6E-D565-4068-8C0D-6DB1020E83D5}">
   <ds:schemaRefs>
-    <ds:schemaRef ds:uri="http://schemas.microsoft.com/sharepoint/v3/contenttype/forms"/>
+    <ds:schemaRef ds:uri="http://schemas.microsoft.com/office/2006/metadata/properties"/>
+    <ds:schemaRef ds:uri="http://schemas.microsoft.com/office/infopath/2007/PartnerControls"/>
   </ds:schemaRefs>
 </ds:datastoreItem>
 </file>
 
 <file path=customXml/itemProps2.xml><?xml version="1.0" encoding="utf-8"?>
-<ds:datastoreItem xmlns:ds="http://schemas.openxmlformats.org/officeDocument/2006/customXml" ds:itemID="{CF6C7B6E-D565-4068-8C0D-6DB1020E83D5}">
+<ds:datastoreItem xmlns:ds="http://schemas.openxmlformats.org/officeDocument/2006/customXml" ds:itemID="{EE20C0BC-7DE5-4F7A-8B77-34EDCADDBDDF}">
   <ds:schemaRefs>
-    <ds:schemaRef ds:uri="http://schemas.microsoft.com/office/2006/metadata/properties"/>
-    <ds:schemaRef ds:uri="http://schemas.microsoft.com/office/infopath/2007/PartnerControls"/>
+    <ds:schemaRef ds:uri="http://schemas.microsoft.com/sharepoint/v3/contenttype/forms"/>
   </ds:schemaRefs>
 </ds:datastoreItem>
 </file>

</xml_diff>